<commit_message>
changes to casing and downloads docs
</commit_message>
<xml_diff>
--- a/assets/download/SMBernard1pg.docx
+++ b/assets/download/SMBernard1pg.docx
@@ -1,6 +1,6 @@
 
 <file path=word/document.xml><?xml version="1.0" encoding="utf-8"?>
-<w:document xmlns:wpc="http://schemas.microsoft.com/office/word/2010/wordprocessingCanvas" xmlns:cx="http://schemas.microsoft.com/office/drawing/2014/chartex" xmlns:cx1="http://schemas.microsoft.com/office/drawing/2015/9/8/chartex" xmlns:mc="http://schemas.openxmlformats.org/markup-compatibility/2006" xmlns:o="urn:schemas-microsoft-com:office:office" xmlns:r="http://schemas.openxmlformats.org/officeDocument/2006/relationships" xmlns:m="http://schemas.openxmlformats.org/officeDocument/2006/math" xmlns:v="urn:schemas-microsoft-com:vml" xmlns:wp14="http://schemas.microsoft.com/office/word/2010/wordprocessingDrawing" xmlns:wp="http://schemas.openxmlformats.org/drawingml/2006/wordprocessingDrawing" xmlns:w10="urn:schemas-microsoft-com:office:word" xmlns:w="http://schemas.openxmlformats.org/wordprocessingml/2006/main" xmlns:w14="http://schemas.microsoft.com/office/word/2010/wordml" xmlns:w15="http://schemas.microsoft.com/office/word/2012/wordml" xmlns:w16se="http://schemas.microsoft.com/office/word/2015/wordml/symex" xmlns:wpg="http://schemas.microsoft.com/office/word/2010/wordprocessingGroup" xmlns:wpi="http://schemas.microsoft.com/office/word/2010/wordprocessingInk" xmlns:wne="http://schemas.microsoft.com/office/word/2006/wordml" xmlns:wps="http://schemas.microsoft.com/office/word/2010/wordprocessingShape" mc:Ignorable="w14 w15 w16se wp14">
+<w:document xmlns:wpc="http://schemas.microsoft.com/office/word/2010/wordprocessingCanvas" xmlns:cx="http://schemas.microsoft.com/office/drawing/2014/chartex" xmlns:cx1="http://schemas.microsoft.com/office/drawing/2015/9/8/chartex" xmlns:cx2="http://schemas.microsoft.com/office/drawing/2015/10/21/chartex" xmlns:cx3="http://schemas.microsoft.com/office/drawing/2016/5/9/chartex" xmlns:cx4="http://schemas.microsoft.com/office/drawing/2016/5/10/chartex" xmlns:cx5="http://schemas.microsoft.com/office/drawing/2016/5/11/chartex" xmlns:cx6="http://schemas.microsoft.com/office/drawing/2016/5/12/chartex" xmlns:cx7="http://schemas.microsoft.com/office/drawing/2016/5/13/chartex" xmlns:cx8="http://schemas.microsoft.com/office/drawing/2016/5/14/chartex" xmlns:mc="http://schemas.openxmlformats.org/markup-compatibility/2006" xmlns:aink="http://schemas.microsoft.com/office/drawing/2016/ink" xmlns:am3d="http://schemas.microsoft.com/office/drawing/2017/model3d" xmlns:o="urn:schemas-microsoft-com:office:office" xmlns:r="http://schemas.openxmlformats.org/officeDocument/2006/relationships" xmlns:m="http://schemas.openxmlformats.org/officeDocument/2006/math" xmlns:v="urn:schemas-microsoft-com:vml" xmlns:wp14="http://schemas.microsoft.com/office/word/2010/wordprocessingDrawing" xmlns:wp="http://schemas.openxmlformats.org/drawingml/2006/wordprocessingDrawing" xmlns:w10="urn:schemas-microsoft-com:office:word" xmlns:w="http://schemas.openxmlformats.org/wordprocessingml/2006/main" xmlns:w14="http://schemas.microsoft.com/office/word/2010/wordml" xmlns:w15="http://schemas.microsoft.com/office/word/2012/wordml" xmlns:w16cid="http://schemas.microsoft.com/office/word/2016/wordml/cid" xmlns:w16se="http://schemas.microsoft.com/office/word/2015/wordml/symex" xmlns:wpg="http://schemas.microsoft.com/office/word/2010/wordprocessingGroup" xmlns:wpi="http://schemas.microsoft.com/office/word/2010/wordprocessingInk" xmlns:wne="http://schemas.microsoft.com/office/word/2006/wordml" xmlns:wps="http://schemas.microsoft.com/office/word/2010/wordprocessingShape" mc:Ignorable="w14 w15 w16se w16cid wp14">
   <w:body>
     <w:tbl>
       <w:tblPr>
@@ -17,12 +17,6 @@
         <w:gridCol w:w="9090"/>
       </w:tblGrid>
       <w:tr>
-        <w:tblPrEx>
-          <w:tblCellMar>
-            <w:top w:w="0" w:type="dxa"/>
-            <w:bottom w:w="0" w:type="dxa"/>
-          </w:tblCellMar>
-        </w:tblPrEx>
         <w:tc>
           <w:tcPr>
             <w:tcW w:w="9090" w:type="dxa"/>
@@ -68,43 +62,7 @@
                 <w:sz w:val="20"/>
                 <w:szCs w:val="20"/>
               </w:rPr>
-              <w:t xml:space="preserve">6829 </w:t>
-            </w:r>
-            <w:proofErr w:type="spellStart"/>
-            <w:r>
-              <w:rPr>
-                <w:rFonts w:ascii="Tahoma" w:hAnsi="Tahoma" w:cs="Tahoma"/>
-                <w:sz w:val="20"/>
-                <w:szCs w:val="20"/>
-              </w:rPr>
-              <w:t>Creekwood</w:t>
-            </w:r>
-            <w:proofErr w:type="spellEnd"/>
-            <w:r>
-              <w:rPr>
-                <w:rFonts w:ascii="Tahoma" w:hAnsi="Tahoma" w:cs="Tahoma"/>
-                <w:sz w:val="20"/>
-                <w:szCs w:val="20"/>
-              </w:rPr>
-              <w:t xml:space="preserve"> </w:t>
-            </w:r>
-            <w:proofErr w:type="spellStart"/>
-            <w:r>
-              <w:rPr>
-                <w:rFonts w:ascii="Tahoma" w:hAnsi="Tahoma" w:cs="Tahoma"/>
-                <w:sz w:val="20"/>
-                <w:szCs w:val="20"/>
-              </w:rPr>
-              <w:t>Dr</w:t>
-            </w:r>
-            <w:proofErr w:type="spellEnd"/>
-            <w:r>
-              <w:rPr>
-                <w:rFonts w:ascii="Tahoma" w:hAnsi="Tahoma" w:cs="Tahoma"/>
-                <w:sz w:val="20"/>
-                <w:szCs w:val="20"/>
-              </w:rPr>
-              <w:t>, Douglasville, GA 30135</w:t>
+              <w:t>6829 Creekwood Dr, Douglasville, GA 30135</w:t>
             </w:r>
             <w:r>
               <w:rPr>
@@ -122,17 +80,7 @@
                 <w:szCs w:val="20"/>
               </w:rPr>
               <w:br/>
-              <w:t>susanmbernard@gmail.</w:t>
-            </w:r>
-            <w:bookmarkStart w:id="0" w:name="_GoBack"/>
-            <w:bookmarkEnd w:id="0"/>
-            <w:r>
-              <w:rPr>
-                <w:rFonts w:ascii="Tahoma" w:hAnsi="Tahoma" w:cs="Tahoma"/>
-                <w:sz w:val="20"/>
-                <w:szCs w:val="20"/>
-              </w:rPr>
-              <w:t>com</w:t>
+              <w:t>susanmbernard@gmail.com</w:t>
             </w:r>
             <w:r>
               <w:rPr>
@@ -150,7 +98,7 @@
                 <w:szCs w:val="20"/>
               </w:rPr>
               <w:drawing>
-                <wp:inline distT="0" distB="0" distL="0" distR="0" wp14:anchorId="738E1C4B" wp14:editId="2DE05585">
+                <wp:inline distT="0" distB="0" distL="0" distR="0" wp14:anchorId="3707DA97" wp14:editId="4359A294">
                   <wp:extent cx="6781800" cy="19050"/>
                   <wp:effectExtent l="0" t="0" r="0" b="0"/>
                   <wp:docPr id="97" name="Picture 97"/>
@@ -217,12 +165,6 @@
         </w:tc>
       </w:tr>
       <w:tr>
-        <w:tblPrEx>
-          <w:tblCellMar>
-            <w:top w:w="0" w:type="dxa"/>
-            <w:bottom w:w="0" w:type="dxa"/>
-          </w:tblCellMar>
-        </w:tblPrEx>
         <w:tc>
           <w:tcPr>
             <w:tcW w:w="9090" w:type="dxa"/>
@@ -245,14 +187,6 @@
               <w:gridCol w:w="2094"/>
             </w:tblGrid>
             <w:tr>
-              <w:tblPrEx>
-                <w:tblCellMar>
-                  <w:top w:w="0" w:type="dxa"/>
-                  <w:left w:w="0" w:type="dxa"/>
-                  <w:bottom w:w="0" w:type="dxa"/>
-                  <w:right w:w="0" w:type="dxa"/>
-                </w:tblCellMar>
-              </w:tblPrEx>
               <w:trPr>
                 <w:trHeight w:val="935"/>
               </w:trPr>
@@ -319,43 +253,7 @@
                       <w:sz w:val="20"/>
                       <w:szCs w:val="20"/>
                     </w:rPr>
-                    <w:t xml:space="preserve">Agile Software Development, Android Software Development, </w:t>
-                  </w:r>
-                  <w:proofErr w:type="spellStart"/>
-                  <w:r>
-                    <w:rPr>
-                      <w:rFonts w:ascii="Tahoma" w:hAnsi="Tahoma" w:cs="Tahoma"/>
-                      <w:sz w:val="20"/>
-                      <w:szCs w:val="20"/>
-                    </w:rPr>
-                    <w:t>Bitbucket</w:t>
-                  </w:r>
-                  <w:proofErr w:type="spellEnd"/>
-                  <w:r>
-                    <w:rPr>
-                      <w:rFonts w:ascii="Tahoma" w:hAnsi="Tahoma" w:cs="Tahoma"/>
-                      <w:sz w:val="20"/>
-                      <w:szCs w:val="20"/>
-                    </w:rPr>
-                    <w:t xml:space="preserve">, Bootstrap, CSS3, </w:t>
-                  </w:r>
-                  <w:proofErr w:type="spellStart"/>
-                  <w:r>
-                    <w:rPr>
-                      <w:rFonts w:ascii="Tahoma" w:hAnsi="Tahoma" w:cs="Tahoma"/>
-                      <w:sz w:val="20"/>
-                      <w:szCs w:val="20"/>
-                    </w:rPr>
-                    <w:t>Git</w:t>
-                  </w:r>
-                  <w:proofErr w:type="spellEnd"/>
-                  <w:r>
-                    <w:rPr>
-                      <w:rFonts w:ascii="Tahoma" w:hAnsi="Tahoma" w:cs="Tahoma"/>
-                      <w:sz w:val="20"/>
-                      <w:szCs w:val="20"/>
-                    </w:rPr>
-                    <w:t>/</w:t>
+                    <w:t>Agile Software Development, Android Software Development, Bitbucket, Bootstrap, CSS3, Git/</w:t>
                   </w:r>
                   <w:proofErr w:type="spellStart"/>
                   <w:r>
@@ -373,18 +271,26 @@
                       <w:sz w:val="20"/>
                       <w:szCs w:val="20"/>
                     </w:rPr>
-                    <w:t xml:space="preserve">, HTML5, Java, </w:t>
+                    <w:t>, HTML5, Java, Java</w:t>
                   </w:r>
-                  <w:proofErr w:type="spellStart"/>
                   <w:r>
                     <w:rPr>
                       <w:rFonts w:ascii="Tahoma" w:hAnsi="Tahoma" w:cs="Tahoma"/>
                       <w:sz w:val="20"/>
                       <w:szCs w:val="20"/>
                     </w:rPr>
-                    <w:t>Javafx</w:t>
+                    <w:t>F</w:t>
                   </w:r>
-                  <w:proofErr w:type="spellEnd"/>
+                  <w:bookmarkStart w:id="0" w:name="_GoBack"/>
+                  <w:bookmarkEnd w:id="0"/>
+                  <w:r>
+                    <w:rPr>
+                      <w:rFonts w:ascii="Tahoma" w:hAnsi="Tahoma" w:cs="Tahoma"/>
+                      <w:sz w:val="20"/>
+                      <w:szCs w:val="20"/>
+                    </w:rPr>
+                    <w:t>X</w:t>
+                  </w:r>
                   <w:r>
                     <w:rPr>
                       <w:rFonts w:ascii="Tahoma" w:hAnsi="Tahoma" w:cs="Tahoma"/>
@@ -409,61 +315,71 @@
                       <w:sz w:val="20"/>
                       <w:szCs w:val="20"/>
                     </w:rPr>
-                    <w:t xml:space="preserve">, JSON, Markdown, Microsoft Office, </w:t>
+                    <w:t>, JSON, Markdown, Microsoft Office, My</w:t>
                   </w:r>
-                  <w:proofErr w:type="spellStart"/>
                   <w:r>
                     <w:rPr>
                       <w:rFonts w:ascii="Tahoma" w:hAnsi="Tahoma" w:cs="Tahoma"/>
                       <w:sz w:val="20"/>
                       <w:szCs w:val="20"/>
                     </w:rPr>
-                    <w:t>Mysql</w:t>
+                    <w:t>SQL</w:t>
                   </w:r>
-                  <w:proofErr w:type="spellEnd"/>
                   <w:r>
                     <w:rPr>
                       <w:rFonts w:ascii="Tahoma" w:hAnsi="Tahoma" w:cs="Tahoma"/>
                       <w:sz w:val="20"/>
                       <w:szCs w:val="20"/>
                     </w:rPr>
-                    <w:t xml:space="preserve">, </w:t>
+                    <w:t>, Node.</w:t>
                   </w:r>
-                  <w:proofErr w:type="spellStart"/>
                   <w:r>
                     <w:rPr>
                       <w:rFonts w:ascii="Tahoma" w:hAnsi="Tahoma" w:cs="Tahoma"/>
                       <w:sz w:val="20"/>
                       <w:szCs w:val="20"/>
                     </w:rPr>
-                    <w:t>Node.Js</w:t>
+                    <w:t>j</w:t>
                   </w:r>
-                  <w:proofErr w:type="spellEnd"/>
                   <w:r>
                     <w:rPr>
                       <w:rFonts w:ascii="Tahoma" w:hAnsi="Tahoma" w:cs="Tahoma"/>
                       <w:sz w:val="20"/>
                       <w:szCs w:val="20"/>
                     </w:rPr>
-                    <w:t xml:space="preserve">, PHP5, Python, SDLC, </w:t>
+                    <w:t>s, P</w:t>
                   </w:r>
-                  <w:proofErr w:type="spellStart"/>
                   <w:r>
                     <w:rPr>
                       <w:rFonts w:ascii="Tahoma" w:hAnsi="Tahoma" w:cs="Tahoma"/>
                       <w:sz w:val="20"/>
                       <w:szCs w:val="20"/>
                     </w:rPr>
-                    <w:t>Sqlite</w:t>
+                    <w:t>h</w:t>
                   </w:r>
-                  <w:proofErr w:type="spellEnd"/>
                   <w:r>
                     <w:rPr>
                       <w:rFonts w:ascii="Tahoma" w:hAnsi="Tahoma" w:cs="Tahoma"/>
                       <w:sz w:val="20"/>
                       <w:szCs w:val="20"/>
                     </w:rPr>
-                    <w:t>, UML, XML</w:t>
+                    <w:t>P5, Python, SDLC, S</w:t>
+                  </w:r>
+                  <w:r>
+                    <w:rPr>
+                      <w:rFonts w:ascii="Tahoma" w:hAnsi="Tahoma" w:cs="Tahoma"/>
+                      <w:sz w:val="20"/>
+                      <w:szCs w:val="20"/>
+                    </w:rPr>
+                    <w:t>QL</w:t>
+                  </w:r>
+                  <w:r>
+                    <w:rPr>
+                      <w:rFonts w:ascii="Tahoma" w:hAnsi="Tahoma" w:cs="Tahoma"/>
+                      <w:sz w:val="20"/>
+                      <w:szCs w:val="20"/>
+                    </w:rPr>
+                    <w:t>ite, UML, XML</w:t>
                   </w:r>
                 </w:p>
               </w:tc>
@@ -490,14 +406,6 @@
               </w:tc>
             </w:tr>
             <w:tr>
-              <w:tblPrEx>
-                <w:tblCellMar>
-                  <w:top w:w="0" w:type="dxa"/>
-                  <w:left w:w="0" w:type="dxa"/>
-                  <w:bottom w:w="0" w:type="dxa"/>
-                  <w:right w:w="0" w:type="dxa"/>
-                </w:tblCellMar>
-              </w:tblPrEx>
               <w:trPr>
                 <w:trHeight w:val="233"/>
               </w:trPr>
@@ -524,14 +432,6 @@
               </w:tc>
             </w:tr>
             <w:tr>
-              <w:tblPrEx>
-                <w:tblCellMar>
-                  <w:top w:w="0" w:type="dxa"/>
-                  <w:left w:w="0" w:type="dxa"/>
-                  <w:bottom w:w="0" w:type="dxa"/>
-                  <w:right w:w="0" w:type="dxa"/>
-                </w:tblCellMar>
-              </w:tblPrEx>
               <w:trPr>
                 <w:trHeight w:val="3446"/>
               </w:trPr>
@@ -593,14 +493,6 @@
                     <w:gridCol w:w="2117"/>
                   </w:tblGrid>
                   <w:tr>
-                    <w:tblPrEx>
-                      <w:tblCellMar>
-                        <w:top w:w="0" w:type="dxa"/>
-                        <w:left w:w="0" w:type="dxa"/>
-                        <w:bottom w:w="0" w:type="dxa"/>
-                        <w:right w:w="0" w:type="dxa"/>
-                      </w:tblCellMar>
-                    </w:tblPrEx>
                     <w:trPr>
                       <w:trHeight w:val="700"/>
                     </w:trPr>
@@ -698,14 +590,6 @@
                     </w:tc>
                   </w:tr>
                   <w:tr>
-                    <w:tblPrEx>
-                      <w:tblCellMar>
-                        <w:top w:w="0" w:type="dxa"/>
-                        <w:left w:w="0" w:type="dxa"/>
-                        <w:bottom w:w="0" w:type="dxa"/>
-                        <w:right w:w="0" w:type="dxa"/>
-                      </w:tblCellMar>
-                    </w:tblPrEx>
                     <w:trPr>
                       <w:trHeight w:val="467"/>
                     </w:trPr>
@@ -776,14 +660,6 @@
                     </w:tc>
                   </w:tr>
                   <w:tr>
-                    <w:tblPrEx>
-                      <w:tblCellMar>
-                        <w:top w:w="0" w:type="dxa"/>
-                        <w:left w:w="0" w:type="dxa"/>
-                        <w:bottom w:w="0" w:type="dxa"/>
-                        <w:right w:w="0" w:type="dxa"/>
-                      </w:tblCellMar>
-                    </w:tblPrEx>
                     <w:trPr>
                       <w:trHeight w:val="715"/>
                     </w:trPr>
@@ -881,14 +757,6 @@
                     </w:tc>
                   </w:tr>
                   <w:tr>
-                    <w:tblPrEx>
-                      <w:tblCellMar>
-                        <w:top w:w="0" w:type="dxa"/>
-                        <w:left w:w="0" w:type="dxa"/>
-                        <w:bottom w:w="0" w:type="dxa"/>
-                        <w:right w:w="0" w:type="dxa"/>
-                      </w:tblCellMar>
-                    </w:tblPrEx>
                     <w:trPr>
                       <w:trHeight w:val="467"/>
                     </w:trPr>
@@ -959,14 +827,6 @@
                     </w:tc>
                   </w:tr>
                   <w:tr>
-                    <w:tblPrEx>
-                      <w:tblCellMar>
-                        <w:top w:w="0" w:type="dxa"/>
-                        <w:left w:w="0" w:type="dxa"/>
-                        <w:bottom w:w="0" w:type="dxa"/>
-                        <w:right w:w="0" w:type="dxa"/>
-                      </w:tblCellMar>
-                    </w:tblPrEx>
                     <w:trPr>
                       <w:trHeight w:val="700"/>
                     </w:trPr>
@@ -1064,14 +924,6 @@
                     </w:tc>
                   </w:tr>
                   <w:tr>
-                    <w:tblPrEx>
-                      <w:tblCellMar>
-                        <w:top w:w="0" w:type="dxa"/>
-                        <w:left w:w="0" w:type="dxa"/>
-                        <w:bottom w:w="0" w:type="dxa"/>
-                        <w:right w:w="0" w:type="dxa"/>
-                      </w:tblCellMar>
-                    </w:tblPrEx>
                     <w:trPr>
                       <w:trHeight w:val="297"/>
                     </w:trPr>
@@ -1177,14 +1029,6 @@
               </w:tc>
             </w:tr>
             <w:tr>
-              <w:tblPrEx>
-                <w:tblCellMar>
-                  <w:top w:w="0" w:type="dxa"/>
-                  <w:left w:w="0" w:type="dxa"/>
-                  <w:bottom w:w="0" w:type="dxa"/>
-                  <w:right w:w="0" w:type="dxa"/>
-                </w:tblCellMar>
-              </w:tblPrEx>
               <w:trPr>
                 <w:trHeight w:val="233"/>
               </w:trPr>
@@ -1211,14 +1055,6 @@
               </w:tc>
             </w:tr>
             <w:tr>
-              <w:tblPrEx>
-                <w:tblCellMar>
-                  <w:top w:w="0" w:type="dxa"/>
-                  <w:left w:w="0" w:type="dxa"/>
-                  <w:bottom w:w="0" w:type="dxa"/>
-                  <w:right w:w="0" w:type="dxa"/>
-                </w:tblCellMar>
-              </w:tblPrEx>
               <w:trPr>
                 <w:trHeight w:val="6108"/>
               </w:trPr>
@@ -1280,14 +1116,6 @@
                     <w:gridCol w:w="822"/>
                   </w:tblGrid>
                   <w:tr>
-                    <w:tblPrEx>
-                      <w:tblCellMar>
-                        <w:top w:w="0" w:type="dxa"/>
-                        <w:left w:w="0" w:type="dxa"/>
-                        <w:bottom w:w="0" w:type="dxa"/>
-                        <w:right w:w="0" w:type="dxa"/>
-                      </w:tblCellMar>
-                    </w:tblPrEx>
                     <w:trPr>
                       <w:trHeight w:val="1416"/>
                     </w:trPr>
@@ -1394,14 +1222,6 @@
                     </w:tc>
                   </w:tr>
                   <w:tr>
-                    <w:tblPrEx>
-                      <w:tblCellMar>
-                        <w:top w:w="0" w:type="dxa"/>
-                        <w:left w:w="0" w:type="dxa"/>
-                        <w:bottom w:w="0" w:type="dxa"/>
-                        <w:right w:w="0" w:type="dxa"/>
-                      </w:tblCellMar>
-                    </w:tblPrEx>
                     <w:trPr>
                       <w:trHeight w:val="233"/>
                     </w:trPr>
@@ -1428,14 +1248,6 @@
                     </w:tc>
                   </w:tr>
                   <w:tr>
-                    <w:tblPrEx>
-                      <w:tblCellMar>
-                        <w:top w:w="0" w:type="dxa"/>
-                        <w:left w:w="0" w:type="dxa"/>
-                        <w:bottom w:w="0" w:type="dxa"/>
-                        <w:right w:w="0" w:type="dxa"/>
-                      </w:tblCellMar>
-                    </w:tblPrEx>
                     <w:trPr>
                       <w:trHeight w:val="1168"/>
                     </w:trPr>
@@ -1491,27 +1303,7 @@
                             <w:sz w:val="20"/>
                             <w:szCs w:val="20"/>
                           </w:rPr>
-                          <w:t xml:space="preserve">Lionbridge Technologies, </w:t>
-                        </w:r>
-                        <w:proofErr w:type="spellStart"/>
-                        <w:r>
-                          <w:rPr>
-                            <w:rFonts w:ascii="Tahoma" w:hAnsi="Tahoma" w:cs="Tahoma"/>
-                            <w:bCs/>
-                            <w:sz w:val="20"/>
-                            <w:szCs w:val="20"/>
-                          </w:rPr>
-                          <w:t>Inc</w:t>
-                        </w:r>
-                        <w:proofErr w:type="spellEnd"/>
-                        <w:r>
-                          <w:rPr>
-                            <w:rFonts w:ascii="Tahoma" w:hAnsi="Tahoma" w:cs="Tahoma"/>
-                            <w:bCs/>
-                            <w:sz w:val="20"/>
-                            <w:szCs w:val="20"/>
-                          </w:rPr>
-                          <w:t>, Remote, GA</w:t>
+                          <w:t>Lionbridge Technologies, Inc, Remote, GA</w:t>
                         </w:r>
                       </w:p>
                       <w:p>
@@ -1560,14 +1352,6 @@
                     </w:tc>
                   </w:tr>
                   <w:tr>
-                    <w:tblPrEx>
-                      <w:tblCellMar>
-                        <w:top w:w="0" w:type="dxa"/>
-                        <w:left w:w="0" w:type="dxa"/>
-                        <w:bottom w:w="0" w:type="dxa"/>
-                        <w:right w:w="0" w:type="dxa"/>
-                      </w:tblCellMar>
-                    </w:tblPrEx>
                     <w:trPr>
                       <w:trHeight w:val="233"/>
                     </w:trPr>
@@ -1594,14 +1378,6 @@
                     </w:tc>
                   </w:tr>
                   <w:tr>
-                    <w:tblPrEx>
-                      <w:tblCellMar>
-                        <w:top w:w="0" w:type="dxa"/>
-                        <w:left w:w="0" w:type="dxa"/>
-                        <w:bottom w:w="0" w:type="dxa"/>
-                        <w:right w:w="0" w:type="dxa"/>
-                      </w:tblCellMar>
-                    </w:tblPrEx>
                     <w:trPr>
                       <w:trHeight w:val="1183"/>
                     </w:trPr>
@@ -1680,25 +1456,7 @@
                             <w:sz w:val="20"/>
                             <w:szCs w:val="20"/>
                           </w:rPr>
-                          <w:t xml:space="preserve">Performed research, data compilation, proper APA formatting, and transcription services for Dr. </w:t>
-                        </w:r>
-                        <w:proofErr w:type="spellStart"/>
-                        <w:r>
-                          <w:rPr>
-                            <w:rFonts w:ascii="Tahoma" w:hAnsi="Tahoma" w:cs="Tahoma"/>
-                            <w:sz w:val="20"/>
-                            <w:szCs w:val="20"/>
-                          </w:rPr>
-                          <w:t>Kareen</w:t>
-                        </w:r>
-                        <w:proofErr w:type="spellEnd"/>
-                        <w:r>
-                          <w:rPr>
-                            <w:rFonts w:ascii="Tahoma" w:hAnsi="Tahoma" w:cs="Tahoma"/>
-                            <w:sz w:val="20"/>
-                            <w:szCs w:val="20"/>
-                          </w:rPr>
-                          <w:t xml:space="preserve"> Malone, at UWG/Georgia Tech, under a National Science Foundation (NSF) grant.</w:t>
+                          <w:t>Performed research, data compilation, proper APA formatting, and transcription services for Dr. Kareen Malone, at UWG/Georgia Tech, under a National Science Foundation (NSF) grant.</w:t>
                         </w:r>
                       </w:p>
                     </w:tc>
@@ -1724,14 +1482,6 @@
                     </w:tc>
                   </w:tr>
                   <w:tr>
-                    <w:tblPrEx>
-                      <w:tblCellMar>
-                        <w:top w:w="0" w:type="dxa"/>
-                        <w:left w:w="0" w:type="dxa"/>
-                        <w:bottom w:w="0" w:type="dxa"/>
-                        <w:right w:w="0" w:type="dxa"/>
-                      </w:tblCellMar>
-                    </w:tblPrEx>
                     <w:trPr>
                       <w:trHeight w:val="233"/>
                     </w:trPr>
@@ -1758,14 +1508,6 @@
                     </w:tc>
                   </w:tr>
                   <w:tr>
-                    <w:tblPrEx>
-                      <w:tblCellMar>
-                        <w:top w:w="0" w:type="dxa"/>
-                        <w:left w:w="0" w:type="dxa"/>
-                        <w:bottom w:w="0" w:type="dxa"/>
-                        <w:right w:w="0" w:type="dxa"/>
-                      </w:tblCellMar>
-                    </w:tblPrEx>
                     <w:trPr>
                       <w:trHeight w:val="1402"/>
                     </w:trPr>
@@ -1884,14 +1626,6 @@
                     </w:tc>
                   </w:tr>
                   <w:tr>
-                    <w:tblPrEx>
-                      <w:tblCellMar>
-                        <w:top w:w="0" w:type="dxa"/>
-                        <w:left w:w="0" w:type="dxa"/>
-                        <w:bottom w:w="0" w:type="dxa"/>
-                        <w:right w:w="0" w:type="dxa"/>
-                      </w:tblCellMar>
-                    </w:tblPrEx>
                     <w:trPr>
                       <w:trHeight w:val="77"/>
                     </w:trPr>
@@ -1935,14 +1669,6 @@
               </w:tc>
             </w:tr>
             <w:tr>
-              <w:tblPrEx>
-                <w:tblCellMar>
-                  <w:top w:w="0" w:type="dxa"/>
-                  <w:left w:w="0" w:type="dxa"/>
-                  <w:bottom w:w="0" w:type="dxa"/>
-                  <w:right w:w="0" w:type="dxa"/>
-                </w:tblCellMar>
-              </w:tblPrEx>
               <w:trPr>
                 <w:trHeight w:val="233"/>
               </w:trPr>
@@ -1969,14 +1695,6 @@
               </w:tc>
             </w:tr>
             <w:tr>
-              <w:tblPrEx>
-                <w:tblCellMar>
-                  <w:top w:w="0" w:type="dxa"/>
-                  <w:left w:w="0" w:type="dxa"/>
-                  <w:bottom w:w="0" w:type="dxa"/>
-                  <w:right w:w="0" w:type="dxa"/>
-                </w:tblCellMar>
-              </w:tblPrEx>
               <w:trPr>
                 <w:trHeight w:val="77"/>
               </w:trPr>
@@ -2070,14 +1788,6 @@
               </w:tc>
             </w:tr>
             <w:tr>
-              <w:tblPrEx>
-                <w:tblCellMar>
-                  <w:top w:w="0" w:type="dxa"/>
-                  <w:left w:w="0" w:type="dxa"/>
-                  <w:bottom w:w="0" w:type="dxa"/>
-                  <w:right w:w="0" w:type="dxa"/>
-                </w:tblCellMar>
-              </w:tblPrEx>
               <w:trPr>
                 <w:trHeight w:val="77"/>
               </w:trPr>
@@ -2176,7 +1886,7 @@
 </file>
 
 <file path=word/styles.xml><?xml version="1.0" encoding="utf-8"?>
-<w:styles xmlns:mc="http://schemas.openxmlformats.org/markup-compatibility/2006" xmlns:r="http://schemas.openxmlformats.org/officeDocument/2006/relationships" xmlns:w="http://schemas.openxmlformats.org/wordprocessingml/2006/main" xmlns:w14="http://schemas.microsoft.com/office/word/2010/wordml" xmlns:w15="http://schemas.microsoft.com/office/word/2012/wordml" xmlns:w16se="http://schemas.microsoft.com/office/word/2015/wordml/symex" mc:Ignorable="w14 w15 w16se">
+<w:styles xmlns:mc="http://schemas.openxmlformats.org/markup-compatibility/2006" xmlns:r="http://schemas.openxmlformats.org/officeDocument/2006/relationships" xmlns:w="http://schemas.openxmlformats.org/wordprocessingml/2006/main" xmlns:w14="http://schemas.microsoft.com/office/word/2010/wordml" xmlns:w15="http://schemas.microsoft.com/office/word/2012/wordml" xmlns:w16cid="http://schemas.microsoft.com/office/word/2016/wordml/cid" xmlns:w16se="http://schemas.microsoft.com/office/word/2015/wordml/symex" mc:Ignorable="w14 w15 w16se w16cid">
   <w:docDefaults>
     <w:rPrDefault>
       <w:rPr>
@@ -2192,7 +1902,7 @@
       </w:pPr>
     </w:pPrDefault>
   </w:docDefaults>
-  <w:latentStyles w:defLockedState="0" w:defUIPriority="99" w:defSemiHidden="0" w:defUnhideWhenUsed="0" w:defQFormat="0" w:count="371">
+  <w:latentStyles w:defLockedState="0" w:defUIPriority="99" w:defSemiHidden="0" w:defUnhideWhenUsed="0" w:defQFormat="0" w:count="376">
     <w:lsdException w:name="Normal" w:uiPriority="0" w:qFormat="1"/>
     <w:lsdException w:name="heading 1" w:uiPriority="9" w:qFormat="1"/>
     <w:lsdException w:name="heading 2" w:semiHidden="1" w:uiPriority="9" w:unhideWhenUsed="1" w:qFormat="1"/>
@@ -2564,6 +2274,11 @@
     <w:lsdException w:name="List Table 5 Dark Accent 6" w:uiPriority="50"/>
     <w:lsdException w:name="List Table 6 Colorful Accent 6" w:uiPriority="51"/>
     <w:lsdException w:name="List Table 7 Colorful Accent 6" w:uiPriority="52"/>
+    <w:lsdException w:name="Mention" w:semiHidden="1" w:unhideWhenUsed="1"/>
+    <w:lsdException w:name="Smart Hyperlink" w:semiHidden="1" w:unhideWhenUsed="1"/>
+    <w:lsdException w:name="Hashtag" w:semiHidden="1" w:unhideWhenUsed="1"/>
+    <w:lsdException w:name="Unresolved Mention" w:semiHidden="1" w:unhideWhenUsed="1"/>
+    <w:lsdException w:name="Smart Link" w:semiHidden="1" w:unhideWhenUsed="1"/>
   </w:latentStyles>
   <w:style w:type="paragraph" w:default="1" w:styleId="Normal">
     <w:name w:val="Normal"/>

</xml_diff>